<commit_message>
Release iTools on 21-Aug
</commit_message>
<xml_diff>
--- a/Release/App/Document/iTools.docx
+++ b/Release/App/Document/iTools.docx
@@ -2,7 +2,10 @@
 <file path=word/document.xml><?xml version="1.0" encoding="utf-8"?>
 <w:document xmlns:wpc="http://schemas.microsoft.com/office/word/2010/wordprocessingCanvas" xmlns:cx="http://schemas.microsoft.com/office/drawing/2014/chartex" xmlns:cx1="http://schemas.microsoft.com/office/drawing/2015/9/8/chartex" xmlns:cx2="http://schemas.microsoft.com/office/drawing/2015/10/21/chartex" xmlns:cx3="http://schemas.microsoft.com/office/drawing/2016/5/9/chartex" xmlns:cx4="http://schemas.microsoft.com/office/drawing/2016/5/10/chartex" xmlns:cx5="http://schemas.microsoft.com/office/drawing/2016/5/11/chartex" xmlns:cx6="http://schemas.microsoft.com/office/drawing/2016/5/12/chartex" xmlns:cx7="http://schemas.microsoft.com/office/drawing/2016/5/13/chartex" xmlns:cx8="http://schemas.microsoft.com/office/drawing/2016/5/14/chartex" xmlns:mc="http://schemas.openxmlformats.org/markup-compatibility/2006" xmlns:aink="http://schemas.microsoft.com/office/drawing/2016/ink" xmlns:am3d="http://schemas.microsoft.com/office/drawing/2017/model3d" xmlns:o="urn:schemas-microsoft-com:office:office" xmlns:r="http://schemas.openxmlformats.org/officeDocument/2006/relationships" xmlns:m="http://schemas.openxmlformats.org/officeDocument/2006/math" xmlns:v="urn:schemas-microsoft-com:vml" xmlns:wp14="http://schemas.microsoft.com/office/word/2010/wordprocessingDrawing" xmlns:wp="http://schemas.openxmlformats.org/drawingml/2006/wordprocessingDrawing" xmlns:w10="urn:schemas-microsoft-com:office:word" xmlns:w="http://schemas.openxmlformats.org/wordprocessingml/2006/main" xmlns:w14="http://schemas.microsoft.com/office/word/2010/wordml" xmlns:w15="http://schemas.microsoft.com/office/word/2012/wordml" xmlns:w16cid="http://schemas.microsoft.com/office/word/2016/wordml/cid" xmlns:w16se="http://schemas.microsoft.com/office/word/2015/wordml/symex" xmlns:wpg="http://schemas.microsoft.com/office/word/2010/wordprocessingGroup" xmlns:wpi="http://schemas.microsoft.com/office/word/2010/wordprocessingInk" xmlns:wne="http://schemas.microsoft.com/office/word/2006/wordml" xmlns:wps="http://schemas.microsoft.com/office/word/2010/wordprocessingShape" mc:Ignorable="w14 w15 w16se w16cid wp14">
   <w:body>
-    <w:p/>
+    <w:p>
+      <w:bookmarkStart w:id="0" w:name="_GoBack"/>
+      <w:bookmarkEnd w:id="0"/>
+    </w:p>
     <w:p/>
     <w:p/>
     <w:p/>
@@ -449,6 +452,116 @@
               <w:pStyle w:val="TableContents"/>
             </w:pPr>
             <w:r>
+              <w:t>0.1</w:t>
+            </w:r>
+          </w:p>
+        </w:tc>
+        <w:tc>
+          <w:tcPr>
+            <w:tcW w:w="4175" w:type="dxa"/>
+            <w:tcBorders>
+              <w:left w:val="single" w:sz="1" w:space="0" w:color="000000"/>
+              <w:bottom w:val="single" w:sz="1" w:space="0" w:color="000000"/>
+            </w:tcBorders>
+            <w:shd w:val="clear" w:color="auto" w:fill="auto"/>
+          </w:tcPr>
+          <w:p>
+            <w:pPr>
+              <w:pStyle w:val="TableContents"/>
+            </w:pPr>
+            <w:r>
+              <w:t xml:space="preserve">Initiate and </w:t>
+            </w:r>
+            <w:proofErr w:type="spellStart"/>
+            <w:r>
+              <w:t>draf</w:t>
+            </w:r>
+            <w:proofErr w:type="spellEnd"/>
+          </w:p>
+        </w:tc>
+        <w:tc>
+          <w:tcPr>
+            <w:tcW w:w="1387" w:type="dxa"/>
+            <w:tcBorders>
+              <w:left w:val="single" w:sz="1" w:space="0" w:color="000000"/>
+              <w:bottom w:val="single" w:sz="1" w:space="0" w:color="000000"/>
+            </w:tcBorders>
+            <w:shd w:val="clear" w:color="auto" w:fill="auto"/>
+          </w:tcPr>
+          <w:p>
+            <w:pPr>
+              <w:pStyle w:val="TableContents"/>
+            </w:pPr>
+            <w:r>
+              <w:t>Quan Nguyen</w:t>
+            </w:r>
+          </w:p>
+        </w:tc>
+        <w:tc>
+          <w:tcPr>
+            <w:tcW w:w="1388" w:type="dxa"/>
+            <w:tcBorders>
+              <w:left w:val="single" w:sz="1" w:space="0" w:color="000000"/>
+              <w:bottom w:val="single" w:sz="1" w:space="0" w:color="000000"/>
+            </w:tcBorders>
+            <w:shd w:val="clear" w:color="auto" w:fill="auto"/>
+          </w:tcPr>
+          <w:p>
+            <w:pPr>
+              <w:pStyle w:val="TableContents"/>
+            </w:pPr>
+            <w:r>
+              <w:t>16-Aug-2018</w:t>
+            </w:r>
+          </w:p>
+        </w:tc>
+        <w:tc>
+          <w:tcPr>
+            <w:tcW w:w="1397" w:type="dxa"/>
+            <w:tcBorders>
+              <w:left w:val="single" w:sz="1" w:space="0" w:color="000000"/>
+              <w:bottom w:val="single" w:sz="1" w:space="0" w:color="000000"/>
+            </w:tcBorders>
+            <w:shd w:val="clear" w:color="auto" w:fill="auto"/>
+          </w:tcPr>
+          <w:p>
+            <w:pPr>
+              <w:pStyle w:val="TableContents"/>
+            </w:pPr>
+          </w:p>
+        </w:tc>
+        <w:tc>
+          <w:tcPr>
+            <w:tcW w:w="1330" w:type="dxa"/>
+            <w:tcBorders>
+              <w:left w:val="single" w:sz="1" w:space="0" w:color="000000"/>
+              <w:bottom w:val="single" w:sz="1" w:space="0" w:color="000000"/>
+              <w:right w:val="single" w:sz="1" w:space="0" w:color="000000"/>
+            </w:tcBorders>
+            <w:shd w:val="clear" w:color="auto" w:fill="auto"/>
+          </w:tcPr>
+          <w:p>
+            <w:pPr>
+              <w:pStyle w:val="TableContents"/>
+            </w:pPr>
+          </w:p>
+        </w:tc>
+      </w:tr>
+      <w:tr>
+        <w:tc>
+          <w:tcPr>
+            <w:tcW w:w="868" w:type="dxa"/>
+            <w:tcBorders>
+              <w:left w:val="single" w:sz="1" w:space="0" w:color="000000"/>
+              <w:bottom w:val="single" w:sz="1" w:space="0" w:color="000000"/>
+            </w:tcBorders>
+            <w:shd w:val="clear" w:color="auto" w:fill="auto"/>
+          </w:tcPr>
+          <w:p>
+            <w:pPr>
+              <w:pStyle w:val="TableContents"/>
+            </w:pPr>
+            <w:r>
               <w:t>1.0</w:t>
             </w:r>
           </w:p>
@@ -466,6 +579,9 @@
             <w:pPr>
               <w:pStyle w:val="TableContents"/>
             </w:pPr>
+            <w:r>
+              <w:t>Modify and finalize the document</w:t>
+            </w:r>
           </w:p>
         </w:tc>
         <w:tc>
@@ -821,99 +937,6 @@
           </w:p>
         </w:tc>
       </w:tr>
-      <w:tr>
-        <w:tc>
-          <w:tcPr>
-            <w:tcW w:w="868" w:type="dxa"/>
-            <w:tcBorders>
-              <w:left w:val="single" w:sz="1" w:space="0" w:color="000000"/>
-              <w:bottom w:val="single" w:sz="1" w:space="0" w:color="000000"/>
-            </w:tcBorders>
-            <w:shd w:val="clear" w:color="auto" w:fill="auto"/>
-          </w:tcPr>
-          <w:p>
-            <w:pPr>
-              <w:pStyle w:val="TableContents"/>
-            </w:pPr>
-          </w:p>
-        </w:tc>
-        <w:tc>
-          <w:tcPr>
-            <w:tcW w:w="4175" w:type="dxa"/>
-            <w:tcBorders>
-              <w:left w:val="single" w:sz="1" w:space="0" w:color="000000"/>
-              <w:bottom w:val="single" w:sz="1" w:space="0" w:color="000000"/>
-            </w:tcBorders>
-            <w:shd w:val="clear" w:color="auto" w:fill="auto"/>
-          </w:tcPr>
-          <w:p>
-            <w:pPr>
-              <w:pStyle w:val="TableContents"/>
-            </w:pPr>
-          </w:p>
-        </w:tc>
-        <w:tc>
-          <w:tcPr>
-            <w:tcW w:w="1387" w:type="dxa"/>
-            <w:tcBorders>
-              <w:left w:val="single" w:sz="1" w:space="0" w:color="000000"/>
-              <w:bottom w:val="single" w:sz="1" w:space="0" w:color="000000"/>
-            </w:tcBorders>
-            <w:shd w:val="clear" w:color="auto" w:fill="auto"/>
-          </w:tcPr>
-          <w:p>
-            <w:pPr>
-              <w:pStyle w:val="TableContents"/>
-            </w:pPr>
-          </w:p>
-        </w:tc>
-        <w:tc>
-          <w:tcPr>
-            <w:tcW w:w="1388" w:type="dxa"/>
-            <w:tcBorders>
-              <w:left w:val="single" w:sz="1" w:space="0" w:color="000000"/>
-              <w:bottom w:val="single" w:sz="1" w:space="0" w:color="000000"/>
-            </w:tcBorders>
-            <w:shd w:val="clear" w:color="auto" w:fill="auto"/>
-          </w:tcPr>
-          <w:p>
-            <w:pPr>
-              <w:pStyle w:val="TableContents"/>
-            </w:pPr>
-          </w:p>
-        </w:tc>
-        <w:tc>
-          <w:tcPr>
-            <w:tcW w:w="1397" w:type="dxa"/>
-            <w:tcBorders>
-              <w:left w:val="single" w:sz="1" w:space="0" w:color="000000"/>
-              <w:bottom w:val="single" w:sz="1" w:space="0" w:color="000000"/>
-            </w:tcBorders>
-            <w:shd w:val="clear" w:color="auto" w:fill="auto"/>
-          </w:tcPr>
-          <w:p>
-            <w:pPr>
-              <w:pStyle w:val="TableContents"/>
-            </w:pPr>
-          </w:p>
-        </w:tc>
-        <w:tc>
-          <w:tcPr>
-            <w:tcW w:w="1330" w:type="dxa"/>
-            <w:tcBorders>
-              <w:left w:val="single" w:sz="1" w:space="0" w:color="000000"/>
-              <w:bottom w:val="single" w:sz="1" w:space="0" w:color="000000"/>
-              <w:right w:val="single" w:sz="1" w:space="0" w:color="000000"/>
-            </w:tcBorders>
-            <w:shd w:val="clear" w:color="auto" w:fill="auto"/>
-          </w:tcPr>
-          <w:p>
-            <w:pPr>
-              <w:pStyle w:val="TableContents"/>
-            </w:pPr>
-          </w:p>
-        </w:tc>
-      </w:tr>
     </w:tbl>
     <w:p/>
     <w:p>
@@ -1028,7 +1051,7 @@
       <w:pPr>
         <w:pStyle w:val="TOC2"/>
         <w:tabs>
-          <w:tab w:val="left" w:pos="1100"/>
+          <w:tab w:val="left" w:pos="810"/>
           <w:tab w:val="right" w:leader="dot" w:pos="10530"/>
         </w:tabs>
         <w:rPr>
@@ -1111,7 +1134,7 @@
       <w:pPr>
         <w:pStyle w:val="TOC2"/>
         <w:tabs>
-          <w:tab w:val="left" w:pos="1100"/>
+          <w:tab w:val="left" w:pos="810"/>
           <w:tab w:val="right" w:leader="dot" w:pos="10530"/>
         </w:tabs>
         <w:rPr>
@@ -1273,7 +1296,7 @@
       <w:pPr>
         <w:pStyle w:val="TOC2"/>
         <w:tabs>
-          <w:tab w:val="left" w:pos="1100"/>
+          <w:tab w:val="left" w:pos="810"/>
           <w:tab w:val="right" w:leader="dot" w:pos="10530"/>
         </w:tabs>
         <w:rPr>
@@ -1356,7 +1379,7 @@
       <w:pPr>
         <w:pStyle w:val="TOC2"/>
         <w:tabs>
-          <w:tab w:val="left" w:pos="1100"/>
+          <w:tab w:val="left" w:pos="810"/>
           <w:tab w:val="right" w:leader="dot" w:pos="10530"/>
         </w:tabs>
         <w:rPr>
@@ -1439,7 +1462,7 @@
       <w:pPr>
         <w:pStyle w:val="TOC2"/>
         <w:tabs>
-          <w:tab w:val="left" w:pos="1100"/>
+          <w:tab w:val="left" w:pos="810"/>
           <w:tab w:val="right" w:leader="dot" w:pos="10530"/>
         </w:tabs>
         <w:rPr>
@@ -1680,7 +1703,7 @@
       <w:pPr>
         <w:pStyle w:val="TOC2"/>
         <w:tabs>
-          <w:tab w:val="left" w:pos="1100"/>
+          <w:tab w:val="left" w:pos="810"/>
           <w:tab w:val="right" w:leader="dot" w:pos="10530"/>
         </w:tabs>
         <w:rPr>
@@ -1763,9 +1786,10 @@
       <w:pPr>
         <w:pStyle w:val="TOC3"/>
         <w:tabs>
-          <w:tab w:val="left" w:pos="1760"/>
+          <w:tab w:val="left" w:pos="1440"/>
           <w:tab w:val="right" w:leader="dot" w:pos="10530"/>
         </w:tabs>
+        <w:ind w:left="810"/>
         <w:rPr>
           <w:rFonts w:asciiTheme="minorHAnsi" w:eastAsiaTheme="minorEastAsia" w:hAnsiTheme="minorHAnsi" w:cstheme="minorBidi"/>
           <w:iCs w:val="0"/>
@@ -1846,9 +1870,10 @@
       <w:pPr>
         <w:pStyle w:val="TOC2"/>
         <w:tabs>
-          <w:tab w:val="left" w:pos="1100"/>
+          <w:tab w:val="left" w:pos="1440"/>
           <w:tab w:val="right" w:leader="dot" w:pos="10530"/>
         </w:tabs>
+        <w:ind w:left="810"/>
         <w:rPr>
           <w:rFonts w:asciiTheme="minorHAnsi" w:eastAsiaTheme="minorEastAsia" w:hAnsiTheme="minorHAnsi" w:cstheme="minorBidi"/>
           <w:iCs w:val="0"/>
@@ -1929,9 +1954,10 @@
       <w:pPr>
         <w:pStyle w:val="TOC2"/>
         <w:tabs>
-          <w:tab w:val="left" w:pos="1100"/>
+          <w:tab w:val="left" w:pos="1440"/>
           <w:tab w:val="right" w:leader="dot" w:pos="10530"/>
         </w:tabs>
+        <w:ind w:left="810"/>
         <w:rPr>
           <w:rFonts w:asciiTheme="minorHAnsi" w:eastAsiaTheme="minorEastAsia" w:hAnsiTheme="minorHAnsi" w:cstheme="minorBidi"/>
           <w:iCs w:val="0"/>
@@ -2012,7 +2038,7 @@
       <w:pPr>
         <w:pStyle w:val="TOC2"/>
         <w:tabs>
-          <w:tab w:val="left" w:pos="1100"/>
+          <w:tab w:val="left" w:pos="810"/>
           <w:tab w:val="right" w:leader="dot" w:pos="10530"/>
         </w:tabs>
         <w:rPr>
@@ -2095,9 +2121,10 @@
       <w:pPr>
         <w:pStyle w:val="TOC2"/>
         <w:tabs>
-          <w:tab w:val="left" w:pos="1100"/>
+          <w:tab w:val="left" w:pos="1440"/>
           <w:tab w:val="right" w:leader="dot" w:pos="10530"/>
         </w:tabs>
+        <w:ind w:left="810"/>
         <w:rPr>
           <w:rFonts w:asciiTheme="minorHAnsi" w:eastAsiaTheme="minorEastAsia" w:hAnsiTheme="minorHAnsi" w:cstheme="minorBidi"/>
           <w:iCs w:val="0"/>
@@ -2178,9 +2205,10 @@
       <w:pPr>
         <w:pStyle w:val="TOC2"/>
         <w:tabs>
-          <w:tab w:val="left" w:pos="1100"/>
+          <w:tab w:val="left" w:pos="1440"/>
           <w:tab w:val="right" w:leader="dot" w:pos="10530"/>
         </w:tabs>
+        <w:ind w:left="810"/>
         <w:rPr>
           <w:rFonts w:asciiTheme="minorHAnsi" w:eastAsiaTheme="minorEastAsia" w:hAnsiTheme="minorHAnsi" w:cstheme="minorBidi"/>
           <w:iCs w:val="0"/>
@@ -2261,9 +2289,10 @@
       <w:pPr>
         <w:pStyle w:val="TOC2"/>
         <w:tabs>
-          <w:tab w:val="left" w:pos="1100"/>
+          <w:tab w:val="left" w:pos="1440"/>
           <w:tab w:val="right" w:leader="dot" w:pos="10530"/>
         </w:tabs>
+        <w:ind w:left="810"/>
         <w:rPr>
           <w:rFonts w:asciiTheme="minorHAnsi" w:eastAsiaTheme="minorEastAsia" w:hAnsiTheme="minorHAnsi" w:cstheme="minorBidi"/>
           <w:iCs w:val="0"/>
@@ -2344,7 +2373,7 @@
       <w:pPr>
         <w:pStyle w:val="TOC2"/>
         <w:tabs>
-          <w:tab w:val="left" w:pos="1100"/>
+          <w:tab w:val="left" w:pos="810"/>
           <w:tab w:val="right" w:leader="dot" w:pos="10530"/>
         </w:tabs>
         <w:rPr>
@@ -2427,9 +2456,10 @@
       <w:pPr>
         <w:pStyle w:val="TOC2"/>
         <w:tabs>
-          <w:tab w:val="left" w:pos="1100"/>
+          <w:tab w:val="left" w:pos="1440"/>
           <w:tab w:val="right" w:leader="dot" w:pos="10530"/>
         </w:tabs>
+        <w:ind w:left="810"/>
         <w:rPr>
           <w:rFonts w:asciiTheme="minorHAnsi" w:eastAsiaTheme="minorEastAsia" w:hAnsiTheme="minorHAnsi" w:cstheme="minorBidi"/>
           <w:iCs w:val="0"/>
@@ -2510,9 +2540,10 @@
       <w:pPr>
         <w:pStyle w:val="TOC2"/>
         <w:tabs>
-          <w:tab w:val="left" w:pos="1100"/>
+          <w:tab w:val="left" w:pos="1440"/>
           <w:tab w:val="right" w:leader="dot" w:pos="10530"/>
         </w:tabs>
+        <w:ind w:left="810"/>
         <w:rPr>
           <w:rFonts w:asciiTheme="minorHAnsi" w:eastAsiaTheme="minorEastAsia" w:hAnsiTheme="minorHAnsi" w:cstheme="minorBidi"/>
           <w:iCs w:val="0"/>
@@ -2593,9 +2624,10 @@
       <w:pPr>
         <w:pStyle w:val="TOC2"/>
         <w:tabs>
-          <w:tab w:val="left" w:pos="1100"/>
+          <w:tab w:val="left" w:pos="1440"/>
           <w:tab w:val="right" w:leader="dot" w:pos="10530"/>
         </w:tabs>
+        <w:ind w:left="810"/>
         <w:rPr>
           <w:rFonts w:asciiTheme="minorHAnsi" w:eastAsiaTheme="minorEastAsia" w:hAnsiTheme="minorHAnsi" w:cstheme="minorBidi"/>
           <w:iCs w:val="0"/>
@@ -2676,7 +2708,7 @@
       <w:pPr>
         <w:pStyle w:val="TOC2"/>
         <w:tabs>
-          <w:tab w:val="left" w:pos="1100"/>
+          <w:tab w:val="left" w:pos="810"/>
           <w:tab w:val="right" w:leader="dot" w:pos="10530"/>
         </w:tabs>
         <w:rPr>
@@ -2759,9 +2791,10 @@
       <w:pPr>
         <w:pStyle w:val="TOC2"/>
         <w:tabs>
-          <w:tab w:val="left" w:pos="1100"/>
+          <w:tab w:val="left" w:pos="1440"/>
           <w:tab w:val="right" w:leader="dot" w:pos="10530"/>
         </w:tabs>
+        <w:ind w:left="810"/>
         <w:rPr>
           <w:rFonts w:asciiTheme="minorHAnsi" w:eastAsiaTheme="minorEastAsia" w:hAnsiTheme="minorHAnsi" w:cstheme="minorBidi"/>
           <w:iCs w:val="0"/>
@@ -3097,6 +3130,62 @@
     </w:p>
     <w:p>
       <w:pPr>
+        <w:pStyle w:val="Tableindex1"/>
+      </w:pPr>
+      <w:r>
+        <w:rPr>
+          <w:b/>
+          <w:bCs/>
+          <w:noProof/>
+        </w:rPr>
+        <w:fldChar w:fldCharType="begin"/>
+      </w:r>
+      <w:r>
+        <w:rPr>
+          <w:b/>
+          <w:bCs/>
+          <w:noProof/>
+        </w:rPr>
+        <w:instrText xml:space="preserve"> TOC \c "Table" </w:instrText>
+      </w:r>
+      <w:r>
+        <w:rPr>
+          <w:b/>
+          <w:bCs/>
+          <w:noProof/>
+        </w:rPr>
+        <w:fldChar w:fldCharType="separate"/>
+      </w:r>
+      <w:r>
+        <w:rPr>
+          <w:b/>
+          <w:bCs/>
+          <w:noProof/>
+        </w:rPr>
+        <w:t>No table of figures entries found.</w:t>
+      </w:r>
+      <w:r>
+        <w:rPr>
+          <w:b/>
+          <w:bCs/>
+          <w:noProof/>
+        </w:rPr>
+        <w:fldChar w:fldCharType="end"/>
+      </w:r>
+    </w:p>
+    <w:p>
+      <w:pPr>
+        <w:pStyle w:val="Heading"/>
+      </w:pPr>
+      <w:r>
+        <w:t xml:space="preserve">Index of </w:t>
+      </w:r>
+      <w:r>
+        <w:t>Figure</w:t>
+      </w:r>
+    </w:p>
+    <w:p>
+      <w:pPr>
         <w:pStyle w:val="TableofFigures"/>
         <w:tabs>
           <w:tab w:val="right" w:leader="dot" w:pos="10530"/>
@@ -3115,7 +3204,7 @@
         <w:fldChar w:fldCharType="begin"/>
       </w:r>
       <w:r>
-        <w:instrText xml:space="preserve"> TOC \c "Table" </w:instrText>
+        <w:instrText xml:space="preserve"> TOC \c "Figure" </w:instrText>
       </w:r>
       <w:r>
         <w:fldChar w:fldCharType="separate"/>
@@ -3124,7 +3213,7 @@
         <w:rPr>
           <w:noProof/>
         </w:rPr>
-        <w:t>Table 1: Title</w:t>
+        <w:t>Figure 1: Configuration</w:t>
       </w:r>
       <w:r>
         <w:rPr>
@@ -3142,7 +3231,7 @@
         <w:rPr>
           <w:noProof/>
         </w:rPr>
-        <w:instrText xml:space="preserve"> PAGEREF _Toc522029912 \h </w:instrText>
+        <w:instrText xml:space="preserve"> PAGEREF _Toc522031160 \h </w:instrText>
       </w:r>
       <w:r>
         <w:rPr>
@@ -3159,32 +3248,13 @@
         <w:rPr>
           <w:noProof/>
         </w:rPr>
-        <w:t>7</w:t>
+        <w:t>6</w:t>
       </w:r>
       <w:r>
         <w:rPr>
           <w:noProof/>
         </w:rPr>
         <w:fldChar w:fldCharType="end"/>
-      </w:r>
-    </w:p>
-    <w:p>
-      <w:pPr>
-        <w:pStyle w:val="Tableindex1"/>
-      </w:pPr>
-      <w:r>
-        <w:fldChar w:fldCharType="end"/>
-      </w:r>
-    </w:p>
-    <w:p>
-      <w:pPr>
-        <w:pStyle w:val="Heading"/>
-      </w:pPr>
-      <w:r>
-        <w:t xml:space="preserve">Index of </w:t>
-      </w:r>
-      <w:r>
-        <w:t>Figure</w:t>
       </w:r>
     </w:p>
     <w:p>
@@ -3204,54 +3274,45 @@
         </w:rPr>
       </w:pPr>
       <w:r>
+        <w:rPr>
+          <w:noProof/>
+        </w:rPr>
+        <w:t>Figure 2: Login Page</w:t>
+      </w:r>
+      <w:r>
+        <w:rPr>
+          <w:noProof/>
+        </w:rPr>
+        <w:tab/>
+      </w:r>
+      <w:r>
+        <w:rPr>
+          <w:noProof/>
+        </w:rPr>
         <w:fldChar w:fldCharType="begin"/>
       </w:r>
       <w:r>
-        <w:instrText xml:space="preserve"> TOC \c "Figure" </w:instrText>
-      </w:r>
-      <w:r>
+        <w:rPr>
+          <w:noProof/>
+        </w:rPr>
+        <w:instrText xml:space="preserve"> PAGEREF _Toc522031161 \h </w:instrText>
+      </w:r>
+      <w:r>
+        <w:rPr>
+          <w:noProof/>
+        </w:rPr>
+      </w:r>
+      <w:r>
+        <w:rPr>
+          <w:noProof/>
+        </w:rPr>
         <w:fldChar w:fldCharType="separate"/>
       </w:r>
       <w:r>
         <w:rPr>
           <w:noProof/>
         </w:rPr>
-        <w:t>Figure 1: Configuration</w:t>
-      </w:r>
-      <w:r>
-        <w:rPr>
-          <w:noProof/>
-        </w:rPr>
-        <w:tab/>
-      </w:r>
-      <w:r>
-        <w:rPr>
-          <w:noProof/>
-        </w:rPr>
-        <w:fldChar w:fldCharType="begin"/>
-      </w:r>
-      <w:r>
-        <w:rPr>
-          <w:noProof/>
-        </w:rPr>
-        <w:instrText xml:space="preserve"> PAGEREF _Toc522031160 \h </w:instrText>
-      </w:r>
-      <w:r>
-        <w:rPr>
-          <w:noProof/>
-        </w:rPr>
-      </w:r>
-      <w:r>
-        <w:rPr>
-          <w:noProof/>
-        </w:rPr>
-        <w:fldChar w:fldCharType="separate"/>
-      </w:r>
-      <w:r>
-        <w:rPr>
-          <w:noProof/>
-        </w:rPr>
-        <w:t>6</w:t>
+        <w:t>7</w:t>
       </w:r>
       <w:r>
         <w:rPr>
@@ -3280,7 +3341,7 @@
         <w:rPr>
           <w:noProof/>
         </w:rPr>
-        <w:t>Figure 2: Login Page</w:t>
+        <w:t>Figure 3: Forgot Password Page1</w:t>
       </w:r>
       <w:r>
         <w:rPr>
@@ -3298,7 +3359,7 @@
         <w:rPr>
           <w:noProof/>
         </w:rPr>
-        <w:instrText xml:space="preserve"> PAGEREF _Toc522031161 \h </w:instrText>
+        <w:instrText xml:space="preserve"> PAGEREF _Toc522031162 \h </w:instrText>
       </w:r>
       <w:r>
         <w:rPr>
@@ -3315,7 +3376,7 @@
         <w:rPr>
           <w:noProof/>
         </w:rPr>
-        <w:t>7</w:t>
+        <w:t>8</w:t>
       </w:r>
       <w:r>
         <w:rPr>
@@ -3344,7 +3405,7 @@
         <w:rPr>
           <w:noProof/>
         </w:rPr>
-        <w:t>Figure 3: Forgot Password Page1</w:t>
+        <w:t>Figure 4: Forgot Password Page2</w:t>
       </w:r>
       <w:r>
         <w:rPr>
@@ -3362,7 +3423,7 @@
         <w:rPr>
           <w:noProof/>
         </w:rPr>
-        <w:instrText xml:space="preserve"> PAGEREF _Toc522031162 \h </w:instrText>
+        <w:instrText xml:space="preserve"> PAGEREF _Toc522031163 \h </w:instrText>
       </w:r>
       <w:r>
         <w:rPr>
@@ -3379,7 +3440,7 @@
         <w:rPr>
           <w:noProof/>
         </w:rPr>
-        <w:t>8</w:t>
+        <w:t>9</w:t>
       </w:r>
       <w:r>
         <w:rPr>
@@ -3408,7 +3469,7 @@
         <w:rPr>
           <w:noProof/>
         </w:rPr>
-        <w:t>Figure 4: Forgot Password Page2</w:t>
+        <w:t>Figure 5: Forgot Password 3</w:t>
       </w:r>
       <w:r>
         <w:rPr>
@@ -3426,7 +3487,7 @@
         <w:rPr>
           <w:noProof/>
         </w:rPr>
-        <w:instrText xml:space="preserve"> PAGEREF _Toc522031163 \h </w:instrText>
+        <w:instrText xml:space="preserve"> PAGEREF _Toc522031164 \h </w:instrText>
       </w:r>
       <w:r>
         <w:rPr>
@@ -3443,7 +3504,7 @@
         <w:rPr>
           <w:noProof/>
         </w:rPr>
-        <w:t>9</w:t>
+        <w:t>10</w:t>
       </w:r>
       <w:r>
         <w:rPr>
@@ -3472,7 +3533,7 @@
         <w:rPr>
           <w:noProof/>
         </w:rPr>
-        <w:t>Figure 5: Forgot Password 3</w:t>
+        <w:t>Figure 6: Change Password</w:t>
       </w:r>
       <w:r>
         <w:rPr>
@@ -3490,7 +3551,7 @@
         <w:rPr>
           <w:noProof/>
         </w:rPr>
-        <w:instrText xml:space="preserve"> PAGEREF _Toc522031164 \h </w:instrText>
+        <w:instrText xml:space="preserve"> PAGEREF _Toc522031165 \h </w:instrText>
       </w:r>
       <w:r>
         <w:rPr>
@@ -3507,7 +3568,7 @@
         <w:rPr>
           <w:noProof/>
         </w:rPr>
-        <w:t>10</w:t>
+        <w:t>11</w:t>
       </w:r>
       <w:r>
         <w:rPr>
@@ -3536,7 +3597,7 @@
         <w:rPr>
           <w:noProof/>
         </w:rPr>
-        <w:t>Figure 6: Change Password</w:t>
+        <w:t>Figure 7: Dashboard</w:t>
       </w:r>
       <w:r>
         <w:rPr>
@@ -3554,7 +3615,7 @@
         <w:rPr>
           <w:noProof/>
         </w:rPr>
-        <w:instrText xml:space="preserve"> PAGEREF _Toc522031165 \h </w:instrText>
+        <w:instrText xml:space="preserve"> PAGEREF _Toc522031166 \h </w:instrText>
       </w:r>
       <w:r>
         <w:rPr>
@@ -3571,7 +3632,7 @@
         <w:rPr>
           <w:noProof/>
         </w:rPr>
-        <w:t>11</w:t>
+        <w:t>12</w:t>
       </w:r>
       <w:r>
         <w:rPr>
@@ -3600,7 +3661,7 @@
         <w:rPr>
           <w:noProof/>
         </w:rPr>
-        <w:t>Figure 7: Dashboard</w:t>
+        <w:t>Figure 8: Reset Password</w:t>
       </w:r>
       <w:r>
         <w:rPr>
@@ -3618,7 +3679,7 @@
         <w:rPr>
           <w:noProof/>
         </w:rPr>
-        <w:instrText xml:space="preserve"> PAGEREF _Toc522031166 \h </w:instrText>
+        <w:instrText xml:space="preserve"> PAGEREF _Toc522031167 \h </w:instrText>
       </w:r>
       <w:r>
         <w:rPr>
@@ -3635,7 +3696,7 @@
         <w:rPr>
           <w:noProof/>
         </w:rPr>
-        <w:t>12</w:t>
+        <w:t>13</w:t>
       </w:r>
       <w:r>
         <w:rPr>
@@ -3664,7 +3725,7 @@
         <w:rPr>
           <w:noProof/>
         </w:rPr>
-        <w:t>Figure 8: Reset Password</w:t>
+        <w:t>Figure 9: Lock – Unlock Account</w:t>
       </w:r>
       <w:r>
         <w:rPr>
@@ -3682,7 +3743,7 @@
         <w:rPr>
           <w:noProof/>
         </w:rPr>
-        <w:instrText xml:space="preserve"> PAGEREF _Toc522031167 \h </w:instrText>
+        <w:instrText xml:space="preserve"> PAGEREF _Toc522031168 \h </w:instrText>
       </w:r>
       <w:r>
         <w:rPr>
@@ -3699,7 +3760,7 @@
         <w:rPr>
           <w:noProof/>
         </w:rPr>
-        <w:t>13</w:t>
+        <w:t>14</w:t>
       </w:r>
       <w:r>
         <w:rPr>
@@ -3728,7 +3789,7 @@
         <w:rPr>
           <w:noProof/>
         </w:rPr>
-        <w:t>Figure 9: Lock – Unlock Account</w:t>
+        <w:t>Figure 10: Login by accounting account</w:t>
       </w:r>
       <w:r>
         <w:rPr>
@@ -3746,7 +3807,7 @@
         <w:rPr>
           <w:noProof/>
         </w:rPr>
-        <w:instrText xml:space="preserve"> PAGEREF _Toc522031168 \h </w:instrText>
+        <w:instrText xml:space="preserve"> PAGEREF _Toc522031169 \h </w:instrText>
       </w:r>
       <w:r>
         <w:rPr>
@@ -3763,7 +3824,7 @@
         <w:rPr>
           <w:noProof/>
         </w:rPr>
-        <w:t>14</w:t>
+        <w:t>15</w:t>
       </w:r>
       <w:r>
         <w:rPr>
@@ -3792,7 +3853,7 @@
         <w:rPr>
           <w:noProof/>
         </w:rPr>
-        <w:t>Figure 10: Login by accounting account</w:t>
+        <w:t>Figure 11: Show Dashboard</w:t>
       </w:r>
       <w:r>
         <w:rPr>
@@ -3810,7 +3871,7 @@
         <w:rPr>
           <w:noProof/>
         </w:rPr>
-        <w:instrText xml:space="preserve"> PAGEREF _Toc522031169 \h </w:instrText>
+        <w:instrText xml:space="preserve"> PAGEREF _Toc522031170 \h </w:instrText>
       </w:r>
       <w:r>
         <w:rPr>
@@ -3827,7 +3888,7 @@
         <w:rPr>
           <w:noProof/>
         </w:rPr>
-        <w:t>15</w:t>
+        <w:t>16</w:t>
       </w:r>
       <w:r>
         <w:rPr>
@@ -3856,7 +3917,7 @@
         <w:rPr>
           <w:noProof/>
         </w:rPr>
-        <w:t>Figure 11: Show Dashboard</w:t>
+        <w:t>Figure 12: Wait for result</w:t>
       </w:r>
       <w:r>
         <w:rPr>
@@ -3874,7 +3935,7 @@
         <w:rPr>
           <w:noProof/>
         </w:rPr>
-        <w:instrText xml:space="preserve"> PAGEREF _Toc522031170 \h </w:instrText>
+        <w:instrText xml:space="preserve"> PAGEREF _Toc522031171 \h </w:instrText>
       </w:r>
       <w:r>
         <w:rPr>
@@ -3891,7 +3952,7 @@
         <w:rPr>
           <w:noProof/>
         </w:rPr>
-        <w:t>16</w:t>
+        <w:t>17</w:t>
       </w:r>
       <w:r>
         <w:rPr>
@@ -3920,7 +3981,7 @@
         <w:rPr>
           <w:noProof/>
         </w:rPr>
-        <w:t>Figure 12: Wait for result</w:t>
+        <w:t>Figure 13: Enable Putins and TakeOver button after unlock</w:t>
       </w:r>
       <w:r>
         <w:rPr>
@@ -3938,7 +3999,7 @@
         <w:rPr>
           <w:noProof/>
         </w:rPr>
-        <w:instrText xml:space="preserve"> PAGEREF _Toc522031171 \h </w:instrText>
+        <w:instrText xml:space="preserve"> PAGEREF _Toc522031172 \h </w:instrText>
       </w:r>
       <w:r>
         <w:rPr>
@@ -3955,7 +4016,7 @@
         <w:rPr>
           <w:noProof/>
         </w:rPr>
-        <w:t>17</w:t>
+        <w:t>18</w:t>
       </w:r>
       <w:r>
         <w:rPr>
@@ -3984,7 +4045,7 @@
         <w:rPr>
           <w:noProof/>
         </w:rPr>
-        <w:t>Figure 13: Enable Putins and TakeOver button after unlock</w:t>
+        <w:t>Figure 14: Putins Page</w:t>
       </w:r>
       <w:r>
         <w:rPr>
@@ -4002,7 +4063,7 @@
         <w:rPr>
           <w:noProof/>
         </w:rPr>
-        <w:instrText xml:space="preserve"> PAGEREF _Toc522031172 \h </w:instrText>
+        <w:instrText xml:space="preserve"> PAGEREF _Toc522031173 \h </w:instrText>
       </w:r>
       <w:r>
         <w:rPr>
@@ -4019,7 +4080,7 @@
         <w:rPr>
           <w:noProof/>
         </w:rPr>
-        <w:t>18</w:t>
+        <w:t>19</w:t>
       </w:r>
       <w:r>
         <w:rPr>
@@ -4048,7 +4109,7 @@
         <w:rPr>
           <w:noProof/>
         </w:rPr>
-        <w:t>Figure 14: Putins Page</w:t>
+        <w:t>Figure 15: Select Tools</w:t>
       </w:r>
       <w:r>
         <w:rPr>
@@ -4066,7 +4127,7 @@
         <w:rPr>
           <w:noProof/>
         </w:rPr>
-        <w:instrText xml:space="preserve"> PAGEREF _Toc522031173 \h </w:instrText>
+        <w:instrText xml:space="preserve"> PAGEREF _Toc522031174 \h </w:instrText>
       </w:r>
       <w:r>
         <w:rPr>
@@ -4083,7 +4144,7 @@
         <w:rPr>
           <w:noProof/>
         </w:rPr>
-        <w:t>19</w:t>
+        <w:t>20</w:t>
       </w:r>
       <w:r>
         <w:rPr>
@@ -4112,7 +4173,7 @@
         <w:rPr>
           <w:noProof/>
         </w:rPr>
-        <w:t>Figure 15: Select Tools</w:t>
+        <w:t>Figure 16: Select Trays</w:t>
       </w:r>
       <w:r>
         <w:rPr>
@@ -4130,7 +4191,7 @@
         <w:rPr>
           <w:noProof/>
         </w:rPr>
-        <w:instrText xml:space="preserve"> PAGEREF _Toc522031174 \h </w:instrText>
+        <w:instrText xml:space="preserve"> PAGEREF _Toc522031175 \h </w:instrText>
       </w:r>
       <w:r>
         <w:rPr>
@@ -4147,7 +4208,7 @@
         <w:rPr>
           <w:noProof/>
         </w:rPr>
-        <w:t>20</w:t>
+        <w:t>21</w:t>
       </w:r>
       <w:r>
         <w:rPr>
@@ -4176,7 +4237,7 @@
         <w:rPr>
           <w:noProof/>
         </w:rPr>
-        <w:t>Figure 16: Select Trays</w:t>
+        <w:t>Figure 17: Edit quantity and process</w:t>
       </w:r>
       <w:r>
         <w:rPr>
@@ -4194,7 +4255,7 @@
         <w:rPr>
           <w:noProof/>
         </w:rPr>
-        <w:instrText xml:space="preserve"> PAGEREF _Toc522031175 \h </w:instrText>
+        <w:instrText xml:space="preserve"> PAGEREF _Toc522031176 \h </w:instrText>
       </w:r>
       <w:r>
         <w:rPr>
@@ -4211,7 +4272,7 @@
         <w:rPr>
           <w:noProof/>
         </w:rPr>
-        <w:t>21</w:t>
+        <w:t>22</w:t>
       </w:r>
       <w:r>
         <w:rPr>
@@ -4240,7 +4301,7 @@
         <w:rPr>
           <w:noProof/>
         </w:rPr>
-        <w:t>Figure 17: Edit quantity and process</w:t>
+        <w:t>Figure 18: Review result</w:t>
       </w:r>
       <w:r>
         <w:rPr>
@@ -4258,7 +4319,7 @@
         <w:rPr>
           <w:noProof/>
         </w:rPr>
-        <w:instrText xml:space="preserve"> PAGEREF _Toc522031176 \h </w:instrText>
+        <w:instrText xml:space="preserve"> PAGEREF _Toc522031177 \h </w:instrText>
       </w:r>
       <w:r>
         <w:rPr>
@@ -4275,7 +4336,7 @@
         <w:rPr>
           <w:noProof/>
         </w:rPr>
-        <w:t>22</w:t>
+        <w:t>23</w:t>
       </w:r>
       <w:r>
         <w:rPr>
@@ -4304,7 +4365,7 @@
         <w:rPr>
           <w:noProof/>
         </w:rPr>
-        <w:t>Figure 18: Review result</w:t>
+        <w:t>Figure 19: Review result</w:t>
       </w:r>
       <w:r>
         <w:rPr>
@@ -4322,7 +4383,7 @@
         <w:rPr>
           <w:noProof/>
         </w:rPr>
-        <w:instrText xml:space="preserve"> PAGEREF _Toc522031177 \h </w:instrText>
+        <w:instrText xml:space="preserve"> PAGEREF _Toc522031178 \h </w:instrText>
       </w:r>
       <w:r>
         <w:rPr>
@@ -4339,7 +4400,7 @@
         <w:rPr>
           <w:noProof/>
         </w:rPr>
-        <w:t>23</w:t>
+        <w:t>24</w:t>
       </w:r>
       <w:r>
         <w:rPr>
@@ -4368,7 +4429,7 @@
         <w:rPr>
           <w:noProof/>
         </w:rPr>
-        <w:t>Figure 19: Review result</w:t>
+        <w:t>Figure 20: Get Tool Page</w:t>
       </w:r>
       <w:r>
         <w:rPr>
@@ -4386,7 +4447,7 @@
         <w:rPr>
           <w:noProof/>
         </w:rPr>
-        <w:instrText xml:space="preserve"> PAGEREF _Toc522031178 \h </w:instrText>
+        <w:instrText xml:space="preserve"> PAGEREF _Toc522031179 \h </w:instrText>
       </w:r>
       <w:r>
         <w:rPr>
@@ -4403,7 +4464,7 @@
         <w:rPr>
           <w:noProof/>
         </w:rPr>
-        <w:t>24</w:t>
+        <w:t>25</w:t>
       </w:r>
       <w:r>
         <w:rPr>
@@ -4432,7 +4493,7 @@
         <w:rPr>
           <w:noProof/>
         </w:rPr>
-        <w:t>Figure 20: Get Tool Page</w:t>
+        <w:t>Figure 21: Processing</w:t>
       </w:r>
       <w:r>
         <w:rPr>
@@ -4450,7 +4511,7 @@
         <w:rPr>
           <w:noProof/>
         </w:rPr>
-        <w:instrText xml:space="preserve"> PAGEREF _Toc522031179 \h </w:instrText>
+        <w:instrText xml:space="preserve"> PAGEREF _Toc522031180 \h </w:instrText>
       </w:r>
       <w:r>
         <w:rPr>
@@ -4467,7 +4528,7 @@
         <w:rPr>
           <w:noProof/>
         </w:rPr>
-        <w:t>25</w:t>
+        <w:t>26</w:t>
       </w:r>
       <w:r>
         <w:rPr>
@@ -4496,70 +4557,6 @@
         <w:rPr>
           <w:noProof/>
         </w:rPr>
-        <w:t>Figure 21: Processing</w:t>
-      </w:r>
-      <w:r>
-        <w:rPr>
-          <w:noProof/>
-        </w:rPr>
-        <w:tab/>
-      </w:r>
-      <w:r>
-        <w:rPr>
-          <w:noProof/>
-        </w:rPr>
-        <w:fldChar w:fldCharType="begin"/>
-      </w:r>
-      <w:r>
-        <w:rPr>
-          <w:noProof/>
-        </w:rPr>
-        <w:instrText xml:space="preserve"> PAGEREF _Toc522031180 \h </w:instrText>
-      </w:r>
-      <w:r>
-        <w:rPr>
-          <w:noProof/>
-        </w:rPr>
-      </w:r>
-      <w:r>
-        <w:rPr>
-          <w:noProof/>
-        </w:rPr>
-        <w:fldChar w:fldCharType="separate"/>
-      </w:r>
-      <w:r>
-        <w:rPr>
-          <w:noProof/>
-        </w:rPr>
-        <w:t>26</w:t>
-      </w:r>
-      <w:r>
-        <w:rPr>
-          <w:noProof/>
-        </w:rPr>
-        <w:fldChar w:fldCharType="end"/>
-      </w:r>
-    </w:p>
-    <w:p>
-      <w:pPr>
-        <w:pStyle w:val="TableofFigures"/>
-        <w:tabs>
-          <w:tab w:val="right" w:leader="dot" w:pos="10530"/>
-        </w:tabs>
-        <w:rPr>
-          <w:rFonts w:asciiTheme="minorHAnsi" w:eastAsiaTheme="minorEastAsia" w:hAnsiTheme="minorHAnsi" w:cstheme="minorBidi"/>
-          <w:iCs w:val="0"/>
-          <w:noProof/>
-          <w:color w:val="auto"/>
-          <w:sz w:val="22"/>
-          <w:szCs w:val="22"/>
-          <w:lang w:bidi="ar-SA"/>
-        </w:rPr>
-      </w:pPr>
-      <w:r>
-        <w:rPr>
-          <w:noProof/>
-        </w:rPr>
         <w:t>Figure 22: Review result</w:t>
       </w:r>
       <w:r>
@@ -4620,12 +4617,12 @@
         <w:pStyle w:val="Heading1"/>
         <w:pageBreakBefore/>
       </w:pPr>
-      <w:bookmarkStart w:id="0" w:name="_Toc522031254"/>
+      <w:bookmarkStart w:id="1" w:name="_Toc522031254"/>
       <w:r>
         <w:lastRenderedPageBreak/>
         <w:t>Overview</w:t>
       </w:r>
-      <w:bookmarkEnd w:id="0"/>
+      <w:bookmarkEnd w:id="1"/>
     </w:p>
     <w:p>
       <w:pPr>
@@ -4640,11 +4637,11 @@
         <w:pStyle w:val="Heading2"/>
         <w:ind w:left="720" w:hanging="720"/>
       </w:pPr>
-      <w:bookmarkStart w:id="1" w:name="_Toc522031255"/>
+      <w:bookmarkStart w:id="2" w:name="_Toc522031255"/>
       <w:r>
         <w:t>Requirement</w:t>
       </w:r>
-      <w:bookmarkEnd w:id="1"/>
+      <w:bookmarkEnd w:id="2"/>
     </w:p>
     <w:p>
       <w:pPr>
@@ -4659,19 +4656,15 @@
         <w:pStyle w:val="Heading2"/>
         <w:ind w:left="720" w:hanging="720"/>
       </w:pPr>
-      <w:bookmarkStart w:id="2" w:name="_Toc522031256"/>
+      <w:bookmarkStart w:id="3" w:name="_Toc522031256"/>
       <w:r>
         <w:t>Approach</w:t>
       </w:r>
-      <w:bookmarkEnd w:id="2"/>
-    </w:p>
-    <w:p>
-      <w:pPr>
-        <w:pStyle w:val="List1"/>
-        <w:numPr>
-          <w:ilvl w:val="0"/>
-          <w:numId w:val="3"/>
-        </w:numPr>
+      <w:bookmarkEnd w:id="3"/>
+    </w:p>
+    <w:p>
+      <w:pPr>
+        <w:pStyle w:val="Numbering2"/>
       </w:pPr>
       <w:r>
         <w:t>TBD</w:t>
@@ -4681,22 +4674,22 @@
       <w:pPr>
         <w:pStyle w:val="Heading1"/>
       </w:pPr>
-      <w:bookmarkStart w:id="3" w:name="_Toc522031257"/>
+      <w:bookmarkStart w:id="4" w:name="_Toc522031257"/>
       <w:r>
         <w:t>Installation</w:t>
       </w:r>
-      <w:bookmarkEnd w:id="3"/>
+      <w:bookmarkEnd w:id="4"/>
     </w:p>
     <w:p>
       <w:pPr>
         <w:pStyle w:val="Heading2"/>
         <w:ind w:left="720" w:hanging="720"/>
       </w:pPr>
-      <w:bookmarkStart w:id="4" w:name="_Toc522031258"/>
+      <w:bookmarkStart w:id="5" w:name="_Toc522031258"/>
       <w:r>
         <w:t>Java</w:t>
       </w:r>
-      <w:bookmarkEnd w:id="4"/>
+      <w:bookmarkEnd w:id="5"/>
     </w:p>
     <w:p>
       <w:pPr>
@@ -4739,11 +4732,11 @@
         <w:pStyle w:val="Heading2"/>
         <w:ind w:left="720" w:hanging="720"/>
       </w:pPr>
-      <w:bookmarkStart w:id="5" w:name="_Toc522031259"/>
+      <w:bookmarkStart w:id="6" w:name="_Toc522031259"/>
       <w:r>
         <w:t>MySQL</w:t>
       </w:r>
-      <w:bookmarkEnd w:id="5"/>
+      <w:bookmarkEnd w:id="6"/>
     </w:p>
     <w:p>
       <w:pPr>
@@ -4793,12 +4786,7 @@
     </w:p>
     <w:p>
       <w:pPr>
-        <w:pStyle w:val="List1"/>
-        <w:numPr>
-          <w:ilvl w:val="0"/>
-          <w:numId w:val="3"/>
-        </w:numPr>
-        <w:jc w:val="left"/>
+        <w:pStyle w:val="Numbering2"/>
       </w:pPr>
       <w:r>
         <w:t>Configuration user to logon: admin/&lt;password&gt;</w:t>
@@ -4809,22 +4797,17 @@
         <w:pStyle w:val="Heading2"/>
         <w:ind w:left="720" w:hanging="720"/>
       </w:pPr>
-      <w:bookmarkStart w:id="6" w:name="_Toc522031260"/>
+      <w:bookmarkStart w:id="7" w:name="_Toc522031260"/>
       <w:proofErr w:type="spellStart"/>
       <w:r>
         <w:t>iTools</w:t>
       </w:r>
-      <w:bookmarkEnd w:id="6"/>
+      <w:bookmarkEnd w:id="7"/>
       <w:proofErr w:type="spellEnd"/>
     </w:p>
     <w:p>
       <w:pPr>
-        <w:pStyle w:val="List1"/>
-        <w:numPr>
-          <w:ilvl w:val="0"/>
-          <w:numId w:val="3"/>
-        </w:numPr>
-        <w:jc w:val="left"/>
+        <w:pStyle w:val="Numbering2"/>
       </w:pPr>
       <w:r>
         <w:t>Provide basic information of Industry PC (IPC)</w:t>
@@ -4892,12 +4875,7 @@
     </w:p>
     <w:p>
       <w:pPr>
-        <w:pStyle w:val="List1"/>
-        <w:numPr>
-          <w:ilvl w:val="0"/>
-          <w:numId w:val="3"/>
-        </w:numPr>
-        <w:jc w:val="left"/>
+        <w:pStyle w:val="Numbering2"/>
       </w:pPr>
       <w:r>
         <w:t xml:space="preserve">Copy </w:t>
@@ -4921,12 +4899,12 @@
         <w:pStyle w:val="Heading1"/>
         <w:pageBreakBefore/>
       </w:pPr>
-      <w:bookmarkStart w:id="7" w:name="_Toc522031261"/>
+      <w:bookmarkStart w:id="8" w:name="_Toc522031261"/>
       <w:r>
         <w:lastRenderedPageBreak/>
         <w:t>Configuration</w:t>
       </w:r>
-      <w:bookmarkEnd w:id="7"/>
+      <w:bookmarkEnd w:id="8"/>
     </w:p>
     <w:p>
       <w:pPr>
@@ -4986,44 +4964,22 @@
         <w:pStyle w:val="Caption"/>
         <w:jc w:val="center"/>
       </w:pPr>
-      <w:bookmarkStart w:id="8" w:name="_Toc522031160"/>
+      <w:bookmarkStart w:id="9" w:name="_Toc522031160"/>
       <w:r>
         <w:t xml:space="preserve">Figure </w:t>
       </w:r>
-      <w:r>
-        <w:rPr>
-          <w:noProof/>
-        </w:rPr>
-        <w:fldChar w:fldCharType="begin"/>
-      </w:r>
-      <w:r>
-        <w:rPr>
-          <w:noProof/>
-        </w:rPr>
-        <w:instrText xml:space="preserve"> SEQ Figure \* ARABIC </w:instrText>
-      </w:r>
-      <w:r>
-        <w:rPr>
-          <w:noProof/>
-        </w:rPr>
-        <w:fldChar w:fldCharType="separate"/>
-      </w:r>
-      <w:r>
-        <w:rPr>
-          <w:noProof/>
-        </w:rPr>
-        <w:t>1</w:t>
-      </w:r>
-      <w:r>
-        <w:rPr>
-          <w:noProof/>
-        </w:rPr>
-        <w:fldChar w:fldCharType="end"/>
-      </w:r>
+      <w:fldSimple w:instr=" SEQ Figure \* ARABIC ">
+        <w:r>
+          <w:rPr>
+            <w:noProof/>
+          </w:rPr>
+          <w:t>1</w:t>
+        </w:r>
+      </w:fldSimple>
       <w:r>
         <w:t>: Configuration</w:t>
       </w:r>
-      <w:bookmarkEnd w:id="8"/>
+      <w:bookmarkEnd w:id="9"/>
     </w:p>
     <w:p/>
     <w:p>
@@ -5045,33 +5001,33 @@
       <w:pPr>
         <w:pStyle w:val="Heading1"/>
       </w:pPr>
-      <w:bookmarkStart w:id="9" w:name="_Toc522031262"/>
+      <w:bookmarkStart w:id="10" w:name="_Toc522031262"/>
       <w:r>
         <w:lastRenderedPageBreak/>
         <w:t>User Guide</w:t>
       </w:r>
-      <w:bookmarkEnd w:id="9"/>
+      <w:bookmarkEnd w:id="10"/>
     </w:p>
     <w:p>
       <w:pPr>
         <w:pStyle w:val="Heading2"/>
         <w:ind w:left="720" w:hanging="720"/>
       </w:pPr>
-      <w:bookmarkStart w:id="10" w:name="_Toc522031263"/>
+      <w:bookmarkStart w:id="11" w:name="_Toc522031263"/>
       <w:r>
         <w:t>Common Feature</w:t>
       </w:r>
-      <w:bookmarkEnd w:id="10"/>
+      <w:bookmarkEnd w:id="11"/>
     </w:p>
     <w:p>
       <w:pPr>
         <w:pStyle w:val="Heading3"/>
       </w:pPr>
-      <w:bookmarkStart w:id="11" w:name="_Toc522031264"/>
+      <w:bookmarkStart w:id="12" w:name="_Toc522031264"/>
       <w:r>
         <w:t>Login</w:t>
       </w:r>
-      <w:bookmarkEnd w:id="11"/>
+      <w:bookmarkEnd w:id="12"/>
     </w:p>
     <w:p>
       <w:pPr>
@@ -5203,47 +5159,25 @@
                               <w:pStyle w:val="Caption"/>
                               <w:jc w:val="center"/>
                             </w:pPr>
-                            <w:bookmarkStart w:id="12" w:name="_Toc522031161"/>
+                            <w:bookmarkStart w:id="13" w:name="_Toc522031161"/>
                             <w:r>
                               <w:t xml:space="preserve">Figure </w:t>
                             </w:r>
-                            <w:r>
-                              <w:rPr>
-                                <w:noProof/>
-                              </w:rPr>
-                              <w:fldChar w:fldCharType="begin"/>
-                            </w:r>
-                            <w:r>
-                              <w:rPr>
-                                <w:noProof/>
-                              </w:rPr>
-                              <w:instrText xml:space="preserve"> SEQ Figure \* ARABIC </w:instrText>
-                            </w:r>
-                            <w:r>
-                              <w:rPr>
-                                <w:noProof/>
-                              </w:rPr>
-                              <w:fldChar w:fldCharType="separate"/>
-                            </w:r>
-                            <w:r>
-                              <w:rPr>
-                                <w:noProof/>
-                              </w:rPr>
-                              <w:t>2</w:t>
-                            </w:r>
-                            <w:r>
-                              <w:rPr>
-                                <w:noProof/>
-                              </w:rPr>
-                              <w:fldChar w:fldCharType="end"/>
-                            </w:r>
+                            <w:fldSimple w:instr=" SEQ Figure \* ARABIC ">
+                              <w:r>
+                                <w:rPr>
+                                  <w:noProof/>
+                                </w:rPr>
+                                <w:t>2</w:t>
+                              </w:r>
+                            </w:fldSimple>
                             <w:r>
                               <w:t xml:space="preserve">: </w:t>
                             </w:r>
                             <w:r>
                               <w:t>Login Page</w:t>
                             </w:r>
-                            <w:bookmarkEnd w:id="12"/>
+                            <w:bookmarkEnd w:id="13"/>
                           </w:p>
                           <w:p>
                             <w:pPr>
@@ -5257,21 +5191,11 @@
                             <w:r>
                               <w:t xml:space="preserve">Illustration </w:t>
                             </w:r>
-                            <w:r>
-                              <w:fldChar w:fldCharType="begin"/>
-                            </w:r>
-                            <w:r>
-                              <w:instrText xml:space="preserve"> SEQ "Illustration" \*Arabic </w:instrText>
-                            </w:r>
-                            <w:r>
-                              <w:fldChar w:fldCharType="separate"/>
-                            </w:r>
-                            <w:r>
-                              <w:t>1</w:t>
-                            </w:r>
-                            <w:r>
-                              <w:fldChar w:fldCharType="end"/>
-                            </w:r>
+                            <w:fldSimple w:instr=" SEQ &quot;Illustration&quot; \*Arabic ">
+                              <w:r>
+                                <w:t>1</w:t>
+                              </w:r>
+                            </w:fldSimple>
                             <w:r>
                               <w:t>: Login Page</w:t>
                             </w:r>
@@ -5364,14 +5288,27 @@
                       <w:r>
                         <w:t xml:space="preserve">Figure </w:t>
                       </w:r>
-                      <w:fldSimple w:instr=" SEQ Figure \* ARABIC ">
-                        <w:r>
-                          <w:rPr>
-                            <w:noProof/>
-                          </w:rPr>
-                          <w:t>2</w:t>
-                        </w:r>
-                      </w:fldSimple>
+                      <w:r>
+                        <w:fldChar w:fldCharType="begin"/>
+                      </w:r>
+                      <w:r>
+                        <w:instrText xml:space="preserve"> SEQ Figure \* ARABIC </w:instrText>
+                      </w:r>
+                      <w:r>
+                        <w:fldChar w:fldCharType="separate"/>
+                      </w:r>
+                      <w:r>
+                        <w:rPr>
+                          <w:noProof/>
+                        </w:rPr>
+                        <w:t>2</w:t>
+                      </w:r>
+                      <w:r>
+                        <w:rPr>
+                          <w:noProof/>
+                        </w:rPr>
+                        <w:fldChar w:fldCharType="end"/>
+                      </w:r>
                       <w:r>
                         <w:t xml:space="preserve">: </w:t>
                       </w:r>
@@ -5392,11 +5329,21 @@
                       <w:r>
                         <w:t xml:space="preserve">Illustration </w:t>
                       </w:r>
-                      <w:fldSimple w:instr=" SEQ &quot;Illustration&quot; \*Arabic ">
-                        <w:r>
-                          <w:t>1</w:t>
-                        </w:r>
-                      </w:fldSimple>
+                      <w:r>
+                        <w:fldChar w:fldCharType="begin"/>
+                      </w:r>
+                      <w:r>
+                        <w:instrText xml:space="preserve"> SEQ "Illustration" \*Arabic </w:instrText>
+                      </w:r>
+                      <w:r>
+                        <w:fldChar w:fldCharType="separate"/>
+                      </w:r>
+                      <w:r>
+                        <w:t>1</w:t>
+                      </w:r>
+                      <w:r>
+                        <w:fldChar w:fldCharType="end"/>
+                      </w:r>
                       <w:r>
                         <w:t>: Login Page</w:t>
                       </w:r>
@@ -5423,11 +5370,11 @@
           <w:numId w:val="1"/>
         </w:numPr>
       </w:pPr>
-      <w:bookmarkStart w:id="13" w:name="_Toc522031265"/>
+      <w:bookmarkStart w:id="14" w:name="_Toc522031265"/>
       <w:r>
         <w:t>Forgot Password</w:t>
       </w:r>
-      <w:bookmarkEnd w:id="13"/>
+      <w:bookmarkEnd w:id="14"/>
     </w:p>
     <w:p>
       <w:pPr>
@@ -5559,47 +5506,25 @@
                               <w:pStyle w:val="Caption"/>
                               <w:jc w:val="center"/>
                             </w:pPr>
-                            <w:bookmarkStart w:id="14" w:name="_Toc522031162"/>
+                            <w:bookmarkStart w:id="15" w:name="_Toc522031162"/>
                             <w:r>
                               <w:t xml:space="preserve">Figure </w:t>
                             </w:r>
-                            <w:r>
-                              <w:rPr>
-                                <w:noProof/>
-                              </w:rPr>
-                              <w:fldChar w:fldCharType="begin"/>
-                            </w:r>
-                            <w:r>
-                              <w:rPr>
-                                <w:noProof/>
-                              </w:rPr>
-                              <w:instrText xml:space="preserve"> SEQ Figure \* ARABIC </w:instrText>
-                            </w:r>
-                            <w:r>
-                              <w:rPr>
-                                <w:noProof/>
-                              </w:rPr>
-                              <w:fldChar w:fldCharType="separate"/>
-                            </w:r>
-                            <w:r>
-                              <w:rPr>
-                                <w:noProof/>
-                              </w:rPr>
-                              <w:t>3</w:t>
-                            </w:r>
-                            <w:r>
-                              <w:rPr>
-                                <w:noProof/>
-                              </w:rPr>
-                              <w:fldChar w:fldCharType="end"/>
-                            </w:r>
+                            <w:fldSimple w:instr=" SEQ Figure \* ARABIC ">
+                              <w:r>
+                                <w:rPr>
+                                  <w:noProof/>
+                                </w:rPr>
+                                <w:t>3</w:t>
+                              </w:r>
+                            </w:fldSimple>
                             <w:r>
                               <w:t xml:space="preserve">: </w:t>
                             </w:r>
                             <w:r>
                               <w:t>Forgot Password Page1</w:t>
                             </w:r>
-                            <w:bookmarkEnd w:id="14"/>
+                            <w:bookmarkEnd w:id="15"/>
                           </w:p>
                           <w:p>
                             <w:pPr>
@@ -5698,14 +5623,27 @@
                       <w:r>
                         <w:t xml:space="preserve">Figure </w:t>
                       </w:r>
-                      <w:fldSimple w:instr=" SEQ Figure \* ARABIC ">
-                        <w:r>
-                          <w:rPr>
-                            <w:noProof/>
-                          </w:rPr>
-                          <w:t>3</w:t>
-                        </w:r>
-                      </w:fldSimple>
+                      <w:r>
+                        <w:fldChar w:fldCharType="begin"/>
+                      </w:r>
+                      <w:r>
+                        <w:instrText xml:space="preserve"> SEQ Figure \* ARABIC </w:instrText>
+                      </w:r>
+                      <w:r>
+                        <w:fldChar w:fldCharType="separate"/>
+                      </w:r>
+                      <w:r>
+                        <w:rPr>
+                          <w:noProof/>
+                        </w:rPr>
+                        <w:t>3</w:t>
+                      </w:r>
+                      <w:r>
+                        <w:rPr>
+                          <w:noProof/>
+                        </w:rPr>
+                        <w:fldChar w:fldCharType="end"/>
+                      </w:r>
                       <w:r>
                         <w:t xml:space="preserve">: </w:t>
                       </w:r>
@@ -5741,8 +5679,6 @@
         <w:pStyle w:val="BodyText"/>
       </w:pPr>
     </w:p>
-    <w:bookmarkStart w:id="15" w:name="_GoBack"/>
-    <w:bookmarkEnd w:id="15"/>
     <w:p>
       <w:pPr>
         <w:pStyle w:val="BodyText"/>
@@ -5877,36 +5813,14 @@
                             <w:r>
                               <w:t xml:space="preserve">Figure </w:t>
                             </w:r>
-                            <w:r>
-                              <w:rPr>
-                                <w:noProof/>
-                              </w:rPr>
-                              <w:fldChar w:fldCharType="begin"/>
-                            </w:r>
-                            <w:r>
-                              <w:rPr>
-                                <w:noProof/>
-                              </w:rPr>
-                              <w:instrText xml:space="preserve"> SEQ Figure \* ARABIC </w:instrText>
-                            </w:r>
-                            <w:r>
-                              <w:rPr>
-                                <w:noProof/>
-                              </w:rPr>
-                              <w:fldChar w:fldCharType="separate"/>
-                            </w:r>
-                            <w:r>
-                              <w:rPr>
-                                <w:noProof/>
-                              </w:rPr>
-                              <w:t>4</w:t>
-                            </w:r>
-                            <w:r>
-                              <w:rPr>
-                                <w:noProof/>
-                              </w:rPr>
-                              <w:fldChar w:fldCharType="end"/>
-                            </w:r>
+                            <w:fldSimple w:instr=" SEQ Figure \* ARABIC ">
+                              <w:r>
+                                <w:rPr>
+                                  <w:noProof/>
+                                </w:rPr>
+                                <w:t>4</w:t>
+                              </w:r>
+                            </w:fldSimple>
                             <w:r>
                               <w:t xml:space="preserve">: </w:t>
                             </w:r>
@@ -6012,14 +5926,27 @@
                       <w:r>
                         <w:t xml:space="preserve">Figure </w:t>
                       </w:r>
-                      <w:fldSimple w:instr=" SEQ Figure \* ARABIC ">
-                        <w:r>
-                          <w:rPr>
-                            <w:noProof/>
-                          </w:rPr>
-                          <w:t>4</w:t>
-                        </w:r>
-                      </w:fldSimple>
+                      <w:r>
+                        <w:fldChar w:fldCharType="begin"/>
+                      </w:r>
+                      <w:r>
+                        <w:instrText xml:space="preserve"> SEQ Figure \* ARABIC </w:instrText>
+                      </w:r>
+                      <w:r>
+                        <w:fldChar w:fldCharType="separate"/>
+                      </w:r>
+                      <w:r>
+                        <w:rPr>
+                          <w:noProof/>
+                        </w:rPr>
+                        <w:t>4</w:t>
+                      </w:r>
+                      <w:r>
+                        <w:rPr>
+                          <w:noProof/>
+                        </w:rPr>
+                        <w:fldChar w:fldCharType="end"/>
+                      </w:r>
                       <w:r>
                         <w:t xml:space="preserve">: </w:t>
                       </w:r>
@@ -6185,36 +6112,14 @@
                             <w:r>
                               <w:t xml:space="preserve">Figure </w:t>
                             </w:r>
-                            <w:r>
-                              <w:rPr>
-                                <w:noProof/>
-                              </w:rPr>
-                              <w:fldChar w:fldCharType="begin"/>
-                            </w:r>
-                            <w:r>
-                              <w:rPr>
-                                <w:noProof/>
-                              </w:rPr>
-                              <w:instrText xml:space="preserve"> SEQ Figure \* ARABIC </w:instrText>
-                            </w:r>
-                            <w:r>
-                              <w:rPr>
-                                <w:noProof/>
-                              </w:rPr>
-                              <w:fldChar w:fldCharType="separate"/>
-                            </w:r>
-                            <w:r>
-                              <w:rPr>
-                                <w:noProof/>
-                              </w:rPr>
-                              <w:t>5</w:t>
-                            </w:r>
-                            <w:r>
-                              <w:rPr>
-                                <w:noProof/>
-                              </w:rPr>
-                              <w:fldChar w:fldCharType="end"/>
-                            </w:r>
+                            <w:fldSimple w:instr=" SEQ Figure \* ARABIC ">
+                              <w:r>
+                                <w:rPr>
+                                  <w:noProof/>
+                                </w:rPr>
+                                <w:t>5</w:t>
+                              </w:r>
+                            </w:fldSimple>
                             <w:r>
                               <w:t xml:space="preserve">: </w:t>
                             </w:r>
@@ -6307,14 +6212,27 @@
                       <w:r>
                         <w:t xml:space="preserve">Figure </w:t>
                       </w:r>
-                      <w:fldSimple w:instr=" SEQ Figure \* ARABIC ">
-                        <w:r>
-                          <w:rPr>
-                            <w:noProof/>
-                          </w:rPr>
-                          <w:t>5</w:t>
-                        </w:r>
-                      </w:fldSimple>
+                      <w:r>
+                        <w:fldChar w:fldCharType="begin"/>
+                      </w:r>
+                      <w:r>
+                        <w:instrText xml:space="preserve"> SEQ Figure \* ARABIC </w:instrText>
+                      </w:r>
+                      <w:r>
+                        <w:fldChar w:fldCharType="separate"/>
+                      </w:r>
+                      <w:r>
+                        <w:rPr>
+                          <w:noProof/>
+                        </w:rPr>
+                        <w:t>5</w:t>
+                      </w:r>
+                      <w:r>
+                        <w:rPr>
+                          <w:noProof/>
+                        </w:rPr>
+                        <w:fldChar w:fldCharType="end"/>
+                      </w:r>
                       <w:r>
                         <w:t xml:space="preserve">: </w:t>
                       </w:r>
@@ -6413,36 +6331,14 @@
       <w:r>
         <w:t xml:space="preserve">Figure </w:t>
       </w:r>
-      <w:r>
-        <w:rPr>
-          <w:noProof/>
-        </w:rPr>
-        <w:fldChar w:fldCharType="begin"/>
-      </w:r>
-      <w:r>
-        <w:rPr>
-          <w:noProof/>
-        </w:rPr>
-        <w:instrText xml:space="preserve"> SEQ Figure \* ARABIC </w:instrText>
-      </w:r>
-      <w:r>
-        <w:rPr>
-          <w:noProof/>
-        </w:rPr>
-        <w:fldChar w:fldCharType="separate"/>
-      </w:r>
-      <w:r>
-        <w:rPr>
-          <w:noProof/>
-        </w:rPr>
-        <w:t>6</w:t>
-      </w:r>
-      <w:r>
-        <w:rPr>
-          <w:noProof/>
-        </w:rPr>
-        <w:fldChar w:fldCharType="end"/>
-      </w:r>
+      <w:fldSimple w:instr=" SEQ Figure \* ARABIC ">
+        <w:r>
+          <w:rPr>
+            <w:noProof/>
+          </w:rPr>
+          <w:t>6</w:t>
+        </w:r>
+      </w:fldSimple>
       <w:r>
         <w:t xml:space="preserve">: </w:t>
       </w:r>
@@ -6539,36 +6435,14 @@
       <w:r>
         <w:t xml:space="preserve">Figure </w:t>
       </w:r>
-      <w:r>
-        <w:rPr>
-          <w:noProof/>
-        </w:rPr>
-        <w:fldChar w:fldCharType="begin"/>
-      </w:r>
-      <w:r>
-        <w:rPr>
-          <w:noProof/>
-        </w:rPr>
-        <w:instrText xml:space="preserve"> SEQ Figure \* ARABIC </w:instrText>
-      </w:r>
-      <w:r>
-        <w:rPr>
-          <w:noProof/>
-        </w:rPr>
-        <w:fldChar w:fldCharType="separate"/>
-      </w:r>
-      <w:r>
-        <w:rPr>
-          <w:noProof/>
-        </w:rPr>
-        <w:t>7</w:t>
-      </w:r>
-      <w:r>
-        <w:rPr>
-          <w:noProof/>
-        </w:rPr>
-        <w:fldChar w:fldCharType="end"/>
-      </w:r>
+      <w:fldSimple w:instr=" SEQ Figure \* ARABIC ">
+        <w:r>
+          <w:rPr>
+            <w:noProof/>
+          </w:rPr>
+          <w:t>7</w:t>
+        </w:r>
+      </w:fldSimple>
       <w:r>
         <w:t xml:space="preserve">: </w:t>
       </w:r>
@@ -6640,36 +6514,14 @@
       <w:r>
         <w:t xml:space="preserve">Figure </w:t>
       </w:r>
-      <w:r>
-        <w:rPr>
-          <w:noProof/>
-        </w:rPr>
-        <w:fldChar w:fldCharType="begin"/>
-      </w:r>
-      <w:r>
-        <w:rPr>
-          <w:noProof/>
-        </w:rPr>
-        <w:instrText xml:space="preserve"> SEQ Figure \* ARABIC </w:instrText>
-      </w:r>
-      <w:r>
-        <w:rPr>
-          <w:noProof/>
-        </w:rPr>
-        <w:fldChar w:fldCharType="separate"/>
-      </w:r>
-      <w:r>
-        <w:rPr>
-          <w:noProof/>
-        </w:rPr>
-        <w:t>8</w:t>
-      </w:r>
-      <w:r>
-        <w:rPr>
-          <w:noProof/>
-        </w:rPr>
-        <w:fldChar w:fldCharType="end"/>
-      </w:r>
+      <w:fldSimple w:instr=" SEQ Figure \* ARABIC ">
+        <w:r>
+          <w:rPr>
+            <w:noProof/>
+          </w:rPr>
+          <w:t>8</w:t>
+        </w:r>
+      </w:fldSimple>
       <w:r>
         <w:t xml:space="preserve">: </w:t>
       </w:r>
@@ -6758,36 +6610,14 @@
       <w:r>
         <w:t xml:space="preserve">Figure </w:t>
       </w:r>
-      <w:r>
-        <w:rPr>
-          <w:noProof/>
-        </w:rPr>
-        <w:fldChar w:fldCharType="begin"/>
-      </w:r>
-      <w:r>
-        <w:rPr>
-          <w:noProof/>
-        </w:rPr>
-        <w:instrText xml:space="preserve"> SEQ Figure \* ARABIC </w:instrText>
-      </w:r>
-      <w:r>
-        <w:rPr>
-          <w:noProof/>
-        </w:rPr>
-        <w:fldChar w:fldCharType="separate"/>
-      </w:r>
-      <w:r>
-        <w:rPr>
-          <w:noProof/>
-        </w:rPr>
-        <w:t>9</w:t>
-      </w:r>
-      <w:r>
-        <w:rPr>
-          <w:noProof/>
-        </w:rPr>
-        <w:fldChar w:fldCharType="end"/>
-      </w:r>
+      <w:fldSimple w:instr=" SEQ Figure \* ARABIC ">
+        <w:r>
+          <w:rPr>
+            <w:noProof/>
+          </w:rPr>
+          <w:t>9</w:t>
+        </w:r>
+      </w:fldSimple>
       <w:r>
         <w:t xml:space="preserve">: </w:t>
       </w:r>
@@ -6911,36 +6741,14 @@
       <w:r>
         <w:t xml:space="preserve">Figure </w:t>
       </w:r>
-      <w:r>
-        <w:rPr>
-          <w:noProof/>
-        </w:rPr>
-        <w:fldChar w:fldCharType="begin"/>
-      </w:r>
-      <w:r>
-        <w:rPr>
-          <w:noProof/>
-        </w:rPr>
-        <w:instrText xml:space="preserve"> SEQ Figure \* ARABIC </w:instrText>
-      </w:r>
-      <w:r>
-        <w:rPr>
-          <w:noProof/>
-        </w:rPr>
-        <w:fldChar w:fldCharType="separate"/>
-      </w:r>
-      <w:r>
-        <w:rPr>
-          <w:noProof/>
-        </w:rPr>
-        <w:t>10</w:t>
-      </w:r>
-      <w:r>
-        <w:rPr>
-          <w:noProof/>
-        </w:rPr>
-        <w:fldChar w:fldCharType="end"/>
-      </w:r>
+      <w:fldSimple w:instr=" SEQ Figure \* ARABIC ">
+        <w:r>
+          <w:rPr>
+            <w:noProof/>
+          </w:rPr>
+          <w:t>10</w:t>
+        </w:r>
+      </w:fldSimple>
       <w:r>
         <w:t xml:space="preserve">: </w:t>
       </w:r>
@@ -7012,36 +6820,14 @@
       <w:r>
         <w:t xml:space="preserve">Figure </w:t>
       </w:r>
-      <w:r>
-        <w:rPr>
-          <w:noProof/>
-        </w:rPr>
-        <w:fldChar w:fldCharType="begin"/>
-      </w:r>
-      <w:r>
-        <w:rPr>
-          <w:noProof/>
-        </w:rPr>
-        <w:instrText xml:space="preserve"> SEQ Figure \* ARABIC </w:instrText>
-      </w:r>
-      <w:r>
-        <w:rPr>
-          <w:noProof/>
-        </w:rPr>
-        <w:fldChar w:fldCharType="separate"/>
-      </w:r>
-      <w:r>
-        <w:rPr>
-          <w:noProof/>
-        </w:rPr>
-        <w:t>11</w:t>
-      </w:r>
-      <w:r>
-        <w:rPr>
-          <w:noProof/>
-        </w:rPr>
-        <w:fldChar w:fldCharType="end"/>
-      </w:r>
+      <w:fldSimple w:instr=" SEQ Figure \* ARABIC ">
+        <w:r>
+          <w:rPr>
+            <w:noProof/>
+          </w:rPr>
+          <w:t>11</w:t>
+        </w:r>
+      </w:fldSimple>
       <w:r>
         <w:t xml:space="preserve">: </w:t>
       </w:r>
@@ -7113,36 +6899,14 @@
       <w:r>
         <w:t xml:space="preserve">Figure </w:t>
       </w:r>
-      <w:r>
-        <w:rPr>
-          <w:noProof/>
-        </w:rPr>
-        <w:fldChar w:fldCharType="begin"/>
-      </w:r>
-      <w:r>
-        <w:rPr>
-          <w:noProof/>
-        </w:rPr>
-        <w:instrText xml:space="preserve"> SEQ Figure \* ARABIC </w:instrText>
-      </w:r>
-      <w:r>
-        <w:rPr>
-          <w:noProof/>
-        </w:rPr>
-        <w:fldChar w:fldCharType="separate"/>
-      </w:r>
-      <w:r>
-        <w:rPr>
-          <w:noProof/>
-        </w:rPr>
-        <w:t>12</w:t>
-      </w:r>
-      <w:r>
-        <w:rPr>
-          <w:noProof/>
-        </w:rPr>
-        <w:fldChar w:fldCharType="end"/>
-      </w:r>
+      <w:fldSimple w:instr=" SEQ Figure \* ARABIC ">
+        <w:r>
+          <w:rPr>
+            <w:noProof/>
+          </w:rPr>
+          <w:t>12</w:t>
+        </w:r>
+      </w:fldSimple>
       <w:r>
         <w:t xml:space="preserve">: </w:t>
       </w:r>
@@ -7214,36 +6978,14 @@
       <w:r>
         <w:t xml:space="preserve">Figure </w:t>
       </w:r>
-      <w:r>
-        <w:rPr>
-          <w:noProof/>
-        </w:rPr>
-        <w:fldChar w:fldCharType="begin"/>
-      </w:r>
-      <w:r>
-        <w:rPr>
-          <w:noProof/>
-        </w:rPr>
-        <w:instrText xml:space="preserve"> SEQ Figure \* ARABIC </w:instrText>
-      </w:r>
-      <w:r>
-        <w:rPr>
-          <w:noProof/>
-        </w:rPr>
-        <w:fldChar w:fldCharType="separate"/>
-      </w:r>
-      <w:r>
-        <w:rPr>
-          <w:noProof/>
-        </w:rPr>
-        <w:t>13</w:t>
-      </w:r>
-      <w:r>
-        <w:rPr>
-          <w:noProof/>
-        </w:rPr>
-        <w:fldChar w:fldCharType="end"/>
-      </w:r>
+      <w:fldSimple w:instr=" SEQ Figure \* ARABIC ">
+        <w:r>
+          <w:rPr>
+            <w:noProof/>
+          </w:rPr>
+          <w:t>13</w:t>
+        </w:r>
+      </w:fldSimple>
       <w:r>
         <w:t xml:space="preserve">: </w:t>
       </w:r>
@@ -7345,36 +7087,14 @@
       <w:r>
         <w:t xml:space="preserve">Figure </w:t>
       </w:r>
-      <w:r>
-        <w:rPr>
-          <w:noProof/>
-        </w:rPr>
-        <w:fldChar w:fldCharType="begin"/>
-      </w:r>
-      <w:r>
-        <w:rPr>
-          <w:noProof/>
-        </w:rPr>
-        <w:instrText xml:space="preserve"> SEQ Figure \* ARABIC </w:instrText>
-      </w:r>
-      <w:r>
-        <w:rPr>
-          <w:noProof/>
-        </w:rPr>
-        <w:fldChar w:fldCharType="separate"/>
-      </w:r>
-      <w:r>
-        <w:rPr>
-          <w:noProof/>
-        </w:rPr>
-        <w:t>14</w:t>
-      </w:r>
-      <w:r>
-        <w:rPr>
-          <w:noProof/>
-        </w:rPr>
-        <w:fldChar w:fldCharType="end"/>
-      </w:r>
+      <w:fldSimple w:instr=" SEQ Figure \* ARABIC ">
+        <w:r>
+          <w:rPr>
+            <w:noProof/>
+          </w:rPr>
+          <w:t>14</w:t>
+        </w:r>
+      </w:fldSimple>
       <w:r>
         <w:t xml:space="preserve">: </w:t>
       </w:r>
@@ -7451,36 +7171,14 @@
       <w:r>
         <w:t xml:space="preserve">Figure </w:t>
       </w:r>
-      <w:r>
-        <w:rPr>
-          <w:noProof/>
-        </w:rPr>
-        <w:fldChar w:fldCharType="begin"/>
-      </w:r>
-      <w:r>
-        <w:rPr>
-          <w:noProof/>
-        </w:rPr>
-        <w:instrText xml:space="preserve"> SEQ Figure \* ARABIC </w:instrText>
-      </w:r>
-      <w:r>
-        <w:rPr>
-          <w:noProof/>
-        </w:rPr>
-        <w:fldChar w:fldCharType="separate"/>
-      </w:r>
-      <w:r>
-        <w:rPr>
-          <w:noProof/>
-        </w:rPr>
-        <w:t>15</w:t>
-      </w:r>
-      <w:r>
-        <w:rPr>
-          <w:noProof/>
-        </w:rPr>
-        <w:fldChar w:fldCharType="end"/>
-      </w:r>
+      <w:fldSimple w:instr=" SEQ Figure \* ARABIC ">
+        <w:r>
+          <w:rPr>
+            <w:noProof/>
+          </w:rPr>
+          <w:t>15</w:t>
+        </w:r>
+      </w:fldSimple>
       <w:r>
         <w:t xml:space="preserve">: </w:t>
       </w:r>
@@ -7552,36 +7250,14 @@
       <w:r>
         <w:t xml:space="preserve">Figure </w:t>
       </w:r>
-      <w:r>
-        <w:rPr>
-          <w:noProof/>
-        </w:rPr>
-        <w:fldChar w:fldCharType="begin"/>
-      </w:r>
-      <w:r>
-        <w:rPr>
-          <w:noProof/>
-        </w:rPr>
-        <w:instrText xml:space="preserve"> SEQ Figure \* ARABIC </w:instrText>
-      </w:r>
-      <w:r>
-        <w:rPr>
-          <w:noProof/>
-        </w:rPr>
-        <w:fldChar w:fldCharType="separate"/>
-      </w:r>
-      <w:r>
-        <w:rPr>
-          <w:noProof/>
-        </w:rPr>
-        <w:t>16</w:t>
-      </w:r>
-      <w:r>
-        <w:rPr>
-          <w:noProof/>
-        </w:rPr>
-        <w:fldChar w:fldCharType="end"/>
-      </w:r>
+      <w:fldSimple w:instr=" SEQ Figure \* ARABIC ">
+        <w:r>
+          <w:rPr>
+            <w:noProof/>
+          </w:rPr>
+          <w:t>16</w:t>
+        </w:r>
+      </w:fldSimple>
       <w:r>
         <w:t xml:space="preserve">: </w:t>
       </w:r>
@@ -7653,36 +7329,14 @@
       <w:r>
         <w:t xml:space="preserve">Figure </w:t>
       </w:r>
-      <w:r>
-        <w:rPr>
-          <w:noProof/>
-        </w:rPr>
-        <w:fldChar w:fldCharType="begin"/>
-      </w:r>
-      <w:r>
-        <w:rPr>
-          <w:noProof/>
-        </w:rPr>
-        <w:instrText xml:space="preserve"> SEQ Figure \* ARABIC </w:instrText>
-      </w:r>
-      <w:r>
-        <w:rPr>
-          <w:noProof/>
-        </w:rPr>
-        <w:fldChar w:fldCharType="separate"/>
-      </w:r>
-      <w:r>
-        <w:rPr>
-          <w:noProof/>
-        </w:rPr>
-        <w:t>17</w:t>
-      </w:r>
-      <w:r>
-        <w:rPr>
-          <w:noProof/>
-        </w:rPr>
-        <w:fldChar w:fldCharType="end"/>
-      </w:r>
+      <w:fldSimple w:instr=" SEQ Figure \* ARABIC ">
+        <w:r>
+          <w:rPr>
+            <w:noProof/>
+          </w:rPr>
+          <w:t>17</w:t>
+        </w:r>
+      </w:fldSimple>
       <w:r>
         <w:t xml:space="preserve">: </w:t>
       </w:r>
@@ -7754,36 +7408,14 @@
       <w:r>
         <w:t xml:space="preserve">Figure </w:t>
       </w:r>
-      <w:r>
-        <w:rPr>
-          <w:noProof/>
-        </w:rPr>
-        <w:fldChar w:fldCharType="begin"/>
-      </w:r>
-      <w:r>
-        <w:rPr>
-          <w:noProof/>
-        </w:rPr>
-        <w:instrText xml:space="preserve"> SEQ Figure \* ARABIC </w:instrText>
-      </w:r>
-      <w:r>
-        <w:rPr>
-          <w:noProof/>
-        </w:rPr>
-        <w:fldChar w:fldCharType="separate"/>
-      </w:r>
-      <w:r>
-        <w:rPr>
-          <w:noProof/>
-        </w:rPr>
-        <w:t>18</w:t>
-      </w:r>
-      <w:r>
-        <w:rPr>
-          <w:noProof/>
-        </w:rPr>
-        <w:fldChar w:fldCharType="end"/>
-      </w:r>
+      <w:fldSimple w:instr=" SEQ Figure \* ARABIC ">
+        <w:r>
+          <w:rPr>
+            <w:noProof/>
+          </w:rPr>
+          <w:t>18</w:t>
+        </w:r>
+      </w:fldSimple>
       <w:r>
         <w:t xml:space="preserve">: </w:t>
       </w:r>
@@ -7871,36 +7503,14 @@
       <w:r>
         <w:t xml:space="preserve">Figure </w:t>
       </w:r>
-      <w:r>
-        <w:rPr>
-          <w:noProof/>
-        </w:rPr>
-        <w:fldChar w:fldCharType="begin"/>
-      </w:r>
-      <w:r>
-        <w:rPr>
-          <w:noProof/>
-        </w:rPr>
-        <w:instrText xml:space="preserve"> SEQ Figure \* ARABIC </w:instrText>
-      </w:r>
-      <w:r>
-        <w:rPr>
-          <w:noProof/>
-        </w:rPr>
-        <w:fldChar w:fldCharType="separate"/>
-      </w:r>
-      <w:r>
-        <w:rPr>
-          <w:noProof/>
-        </w:rPr>
-        <w:t>19</w:t>
-      </w:r>
-      <w:r>
-        <w:rPr>
-          <w:noProof/>
-        </w:rPr>
-        <w:fldChar w:fldCharType="end"/>
-      </w:r>
+      <w:fldSimple w:instr=" SEQ Figure \* ARABIC ">
+        <w:r>
+          <w:rPr>
+            <w:noProof/>
+          </w:rPr>
+          <w:t>19</w:t>
+        </w:r>
+      </w:fldSimple>
       <w:r>
         <w:t xml:space="preserve">: </w:t>
       </w:r>
@@ -7997,36 +7607,14 @@
       <w:r>
         <w:t xml:space="preserve">Figure </w:t>
       </w:r>
-      <w:r>
-        <w:rPr>
-          <w:noProof/>
-        </w:rPr>
-        <w:fldChar w:fldCharType="begin"/>
-      </w:r>
-      <w:r>
-        <w:rPr>
-          <w:noProof/>
-        </w:rPr>
-        <w:instrText xml:space="preserve"> SEQ Figure \* ARABIC </w:instrText>
-      </w:r>
-      <w:r>
-        <w:rPr>
-          <w:noProof/>
-        </w:rPr>
-        <w:fldChar w:fldCharType="separate"/>
-      </w:r>
-      <w:r>
-        <w:rPr>
-          <w:noProof/>
-        </w:rPr>
-        <w:t>20</w:t>
-      </w:r>
-      <w:r>
-        <w:rPr>
-          <w:noProof/>
-        </w:rPr>
-        <w:fldChar w:fldCharType="end"/>
-      </w:r>
+      <w:fldSimple w:instr=" SEQ Figure \* ARABIC ">
+        <w:r>
+          <w:rPr>
+            <w:noProof/>
+          </w:rPr>
+          <w:t>20</w:t>
+        </w:r>
+      </w:fldSimple>
       <w:r>
         <w:t xml:space="preserve">: </w:t>
       </w:r>
@@ -8098,36 +7686,14 @@
       <w:r>
         <w:t xml:space="preserve">Figure </w:t>
       </w:r>
-      <w:r>
-        <w:rPr>
-          <w:noProof/>
-        </w:rPr>
-        <w:fldChar w:fldCharType="begin"/>
-      </w:r>
-      <w:r>
-        <w:rPr>
-          <w:noProof/>
-        </w:rPr>
-        <w:instrText xml:space="preserve"> SEQ Figure \* ARABIC </w:instrText>
-      </w:r>
-      <w:r>
-        <w:rPr>
-          <w:noProof/>
-        </w:rPr>
-        <w:fldChar w:fldCharType="separate"/>
-      </w:r>
-      <w:r>
-        <w:rPr>
-          <w:noProof/>
-        </w:rPr>
-        <w:t>21</w:t>
-      </w:r>
-      <w:r>
-        <w:rPr>
-          <w:noProof/>
-        </w:rPr>
-        <w:fldChar w:fldCharType="end"/>
-      </w:r>
+      <w:fldSimple w:instr=" SEQ Figure \* ARABIC ">
+        <w:r>
+          <w:rPr>
+            <w:noProof/>
+          </w:rPr>
+          <w:t>21</w:t>
+        </w:r>
+      </w:fldSimple>
       <w:r>
         <w:t xml:space="preserve">: </w:t>
       </w:r>
@@ -8199,36 +7765,14 @@
       <w:r>
         <w:t xml:space="preserve">Figure </w:t>
       </w:r>
-      <w:r>
-        <w:rPr>
-          <w:noProof/>
-        </w:rPr>
-        <w:fldChar w:fldCharType="begin"/>
-      </w:r>
-      <w:r>
-        <w:rPr>
-          <w:noProof/>
-        </w:rPr>
-        <w:instrText xml:space="preserve"> SEQ Figure \* ARABIC </w:instrText>
-      </w:r>
-      <w:r>
-        <w:rPr>
-          <w:noProof/>
-        </w:rPr>
-        <w:fldChar w:fldCharType="separate"/>
-      </w:r>
-      <w:r>
-        <w:rPr>
-          <w:noProof/>
-        </w:rPr>
-        <w:t>22</w:t>
-      </w:r>
-      <w:r>
-        <w:rPr>
-          <w:noProof/>
-        </w:rPr>
-        <w:fldChar w:fldCharType="end"/>
-      </w:r>
+      <w:fldSimple w:instr=" SEQ Figure \* ARABIC ">
+        <w:r>
+          <w:rPr>
+            <w:noProof/>
+          </w:rPr>
+          <w:t>22</w:t>
+        </w:r>
+      </w:fldSimple>
       <w:r>
         <w:t xml:space="preserve">: </w:t>
       </w:r>
@@ -8530,7 +8074,7 @@
       <w:rPr>
         <w:noProof/>
       </w:rPr>
-      <w:t>20</w:t>
+      <w:t>21</w:t>
     </w:r>
     <w:r>
       <w:fldChar w:fldCharType="end"/>
@@ -8602,7 +8146,7 @@
       <w:rPr>
         <w:noProof/>
       </w:rPr>
-      <w:t>2</w:t>
+      <w:t>6</w:t>
     </w:r>
     <w:r>
       <w:fldChar w:fldCharType="end"/>
@@ -8931,21 +8475,11 @@
     <w:r>
       <w:fldChar w:fldCharType="end"/>
     </w:r>
-    <w:r>
-      <w:fldChar w:fldCharType="begin"/>
-    </w:r>
-    <w:r>
-      <w:instrText xml:space="preserve"> FILENAME </w:instrText>
-    </w:r>
-    <w:r>
-      <w:fldChar w:fldCharType="separate"/>
-    </w:r>
-    <w:r>
-      <w:t>Temp</w:t>
-    </w:r>
-    <w:r>
-      <w:fldChar w:fldCharType="end"/>
-    </w:r>
+    <w:fldSimple w:instr=" FILENAME ">
+      <w:r>
+        <w:t>Temp</w:t>
+      </w:r>
+    </w:fldSimple>
     <w:r>
       <w:tab/>
     </w:r>
@@ -8989,21 +8523,11 @@
     <w:r>
       <w:fldChar w:fldCharType="end"/>
     </w:r>
-    <w:r>
-      <w:fldChar w:fldCharType="begin"/>
-    </w:r>
-    <w:r>
-      <w:instrText xml:space="preserve"> FILENAME </w:instrText>
-    </w:r>
-    <w:r>
-      <w:fldChar w:fldCharType="separate"/>
-    </w:r>
-    <w:r>
-      <w:t>Temp</w:t>
-    </w:r>
-    <w:r>
-      <w:fldChar w:fldCharType="end"/>
-    </w:r>
+    <w:fldSimple w:instr=" FILENAME ">
+      <w:r>
+        <w:t>Temp</w:t>
+      </w:r>
+    </w:fldSimple>
     <w:r>
       <w:tab/>
     </w:r>
@@ -9041,21 +8565,11 @@
     <w:r>
       <w:fldChar w:fldCharType="end"/>
     </w:r>
-    <w:r>
-      <w:fldChar w:fldCharType="begin"/>
-    </w:r>
-    <w:r>
-      <w:instrText xml:space="preserve"> FILENAME </w:instrText>
-    </w:r>
-    <w:r>
-      <w:fldChar w:fldCharType="separate"/>
-    </w:r>
-    <w:r>
-      <w:t>Temp</w:t>
-    </w:r>
-    <w:r>
-      <w:fldChar w:fldCharType="end"/>
-    </w:r>
+    <w:fldSimple w:instr=" FILENAME ">
+      <w:r>
+        <w:t>Temp</w:t>
+      </w:r>
+    </w:fldSimple>
     <w:r>
       <w:tab/>
     </w:r>
@@ -9093,21 +8607,11 @@
     <w:r>
       <w:fldChar w:fldCharType="end"/>
     </w:r>
-    <w:r>
-      <w:fldChar w:fldCharType="begin"/>
-    </w:r>
-    <w:r>
-      <w:instrText xml:space="preserve"> FILENAME </w:instrText>
-    </w:r>
-    <w:r>
-      <w:fldChar w:fldCharType="separate"/>
-    </w:r>
-    <w:r>
-      <w:t>Temp</w:t>
-    </w:r>
-    <w:r>
-      <w:fldChar w:fldCharType="end"/>
-    </w:r>
+    <w:fldSimple w:instr=" FILENAME ">
+      <w:r>
+        <w:t>Temp</w:t>
+      </w:r>
+    </w:fldSimple>
     <w:r>
       <w:tab/>
     </w:r>
@@ -9145,21 +8649,11 @@
     <w:r>
       <w:fldChar w:fldCharType="end"/>
     </w:r>
-    <w:r>
-      <w:fldChar w:fldCharType="begin"/>
-    </w:r>
-    <w:r>
-      <w:instrText xml:space="preserve"> FILENAME </w:instrText>
-    </w:r>
-    <w:r>
-      <w:fldChar w:fldCharType="separate"/>
-    </w:r>
-    <w:r>
-      <w:t>Temp</w:t>
-    </w:r>
-    <w:r>
-      <w:fldChar w:fldCharType="end"/>
-    </w:r>
+    <w:fldSimple w:instr=" FILENAME ">
+      <w:r>
+        <w:t>Temp</w:t>
+      </w:r>
+    </w:fldSimple>
     <w:r>
       <w:tab/>
     </w:r>
@@ -9407,13 +8901,13 @@
   <w:abstractNum w:abstractNumId="2" w15:restartNumberingAfterBreak="0">
     <w:nsid w:val="00000004"/>
     <w:multiLevelType w:val="multilevel"/>
-    <w:tmpl w:val="00000004"/>
+    <w:tmpl w:val="AC0E34D8"/>
     <w:name w:val="List 1"/>
     <w:lvl w:ilvl="0">
       <w:start w:val="1"/>
       <w:numFmt w:val="bullet"/>
       <w:pStyle w:val="Numbering2"/>
-      <w:lvlText w:val=""/>
+      <w:lvlText w:val=""/>
       <w:lvlJc w:val="left"/>
       <w:pPr>
         <w:tabs>
@@ -9422,14 +8916,14 @@
         <w:ind w:left="1080" w:hanging="360"/>
       </w:pPr>
       <w:rPr>
-        <w:rFonts w:ascii="Monotype Sorts" w:hAnsi="Monotype Sorts" w:cs="OpenSymbol"/>
+        <w:rFonts w:ascii="Symbol" w:hAnsi="Symbol" w:hint="default"/>
         <w:shd w:val="clear" w:color="auto" w:fill="auto"/>
       </w:rPr>
     </w:lvl>
     <w:lvl w:ilvl="1">
       <w:start w:val="1"/>
       <w:numFmt w:val="bullet"/>
-      <w:lvlText w:val=""/>
+      <w:lvlText w:val=""/>
       <w:lvlJc w:val="left"/>
       <w:pPr>
         <w:tabs>
@@ -9438,7 +8932,7 @@
         <w:ind w:left="1440" w:hanging="360"/>
       </w:pPr>
       <w:rPr>
-        <w:rFonts w:ascii="Webdings" w:hAnsi="Webdings" w:cs="OpenSymbol"/>
+        <w:rFonts w:ascii="Wingdings" w:hAnsi="Wingdings" w:hint="default"/>
         <w:shd w:val="clear" w:color="auto" w:fill="auto"/>
       </w:rPr>
     </w:lvl>

</xml_diff>